<commit_message>
Complete the work on the relational schema, added the database script
- complete the work on the relational schema with the decomposition algorithm
- added the sql script for the database
</commit_message>
<xml_diff>
--- a/Database/Relational schema.docx
+++ b/Database/Relational schema.docx
@@ -82,7 +82,19 @@
         <w:rPr>
           <w:lang w:val="en-US"/>
         </w:rPr>
-        <w:t>their own unique reposi</w:t>
+        <w:t xml:space="preserve">their </w:t>
+      </w:r>
+      <w:r>
+        <w:rPr>
+          <w:lang w:val="en-US"/>
+        </w:rPr>
+        <w:t>personal</w:t>
+      </w:r>
+      <w:r>
+        <w:rPr>
+          <w:lang w:val="en-US"/>
+        </w:rPr>
+        <w:t xml:space="preserve"> reposi</w:t>
       </w:r>
       <w:r>
         <w:rPr>
@@ -109,6 +121,187 @@
           <w:lang w:val="en-US"/>
         </w:rPr>
       </w:pPr>
+      <w:r>
+        <w:rPr>
+          <w:lang w:val="en-US"/>
+        </w:rPr>
+        <w:t xml:space="preserve">So, I need to design a task management database. I have the following information: </w:t>
+      </w:r>
+    </w:p>
+    <w:p>
+      <w:pPr>
+        <w:pStyle w:val="Paragraphedeliste"/>
+        <w:numPr>
+          <w:ilvl w:val="0"/>
+          <w:numId w:val="5"/>
+        </w:numPr>
+        <w:rPr>
+          <w:lang w:val="en-US"/>
+        </w:rPr>
+      </w:pPr>
+      <w:r>
+        <w:rPr>
+          <w:lang w:val="en-US"/>
+        </w:rPr>
+        <w:t xml:space="preserve">There is </w:t>
+      </w:r>
+      <w:r>
+        <w:rPr>
+          <w:lang w:val="en-US"/>
+        </w:rPr>
+        <w:t>a</w:t>
+      </w:r>
+      <w:r>
+        <w:rPr>
+          <w:lang w:val="en-US"/>
+        </w:rPr>
+        <w:t xml:space="preserve"> </w:t>
+      </w:r>
+      <w:r>
+        <w:rPr>
+          <w:lang w:val="en-US"/>
+        </w:rPr>
+        <w:t>single</w:t>
+      </w:r>
+      <w:r>
+        <w:rPr>
+          <w:lang w:val="en-US"/>
+        </w:rPr>
+        <w:t xml:space="preserve"> repository</w:t>
+      </w:r>
+      <w:r>
+        <w:rPr>
+          <w:lang w:val="en-US"/>
+        </w:rPr>
+        <w:t xml:space="preserve"> </w:t>
+      </w:r>
+      <w:r>
+        <w:rPr>
+          <w:lang w:val="en-US"/>
+        </w:rPr>
+        <w:t xml:space="preserve">but to ensure compatibility with future </w:t>
+      </w:r>
+      <w:r>
+        <w:rPr>
+          <w:lang w:val="en-US"/>
+        </w:rPr>
+        <w:t>updates</w:t>
+      </w:r>
+      <w:r>
+        <w:rPr>
+          <w:lang w:val="en-US"/>
+        </w:rPr>
+        <w:t xml:space="preserve">, </w:t>
+      </w:r>
+      <w:r>
+        <w:rPr>
+          <w:lang w:val="en-US"/>
+        </w:rPr>
+        <w:t xml:space="preserve">a repository has </w:t>
+      </w:r>
+      <w:r>
+        <w:rPr>
+          <w:lang w:val="en-US"/>
+        </w:rPr>
+        <w:t>a code and a name</w:t>
+      </w:r>
+    </w:p>
+    <w:p>
+      <w:pPr>
+        <w:pStyle w:val="Paragraphedeliste"/>
+        <w:numPr>
+          <w:ilvl w:val="0"/>
+          <w:numId w:val="5"/>
+        </w:numPr>
+        <w:rPr>
+          <w:lang w:val="en-US"/>
+        </w:rPr>
+      </w:pPr>
+      <w:r>
+        <w:rPr>
+          <w:lang w:val="en-US"/>
+        </w:rPr>
+        <w:t>Each task has a code, a name, a state, a deadline and a priority</w:t>
+      </w:r>
+    </w:p>
+    <w:p>
+      <w:pPr>
+        <w:pStyle w:val="Paragraphedeliste"/>
+        <w:numPr>
+          <w:ilvl w:val="0"/>
+          <w:numId w:val="5"/>
+        </w:numPr>
+        <w:rPr>
+          <w:lang w:val="en-US"/>
+        </w:rPr>
+      </w:pPr>
+      <w:r>
+        <w:rPr>
+          <w:lang w:val="en-US"/>
+        </w:rPr>
+        <w:t>Each category has a code, a name and a description</w:t>
+      </w:r>
+    </w:p>
+    <w:p>
+      <w:pPr>
+        <w:pStyle w:val="Paragraphedeliste"/>
+        <w:numPr>
+          <w:ilvl w:val="0"/>
+          <w:numId w:val="5"/>
+        </w:numPr>
+        <w:rPr>
+          <w:lang w:val="en-US"/>
+        </w:rPr>
+      </w:pPr>
+      <w:r>
+        <w:rPr>
+          <w:lang w:val="en-US"/>
+        </w:rPr>
+        <w:t>A repository can have multiple tasks</w:t>
+      </w:r>
+    </w:p>
+    <w:p>
+      <w:pPr>
+        <w:pStyle w:val="Paragraphedeliste"/>
+        <w:numPr>
+          <w:ilvl w:val="0"/>
+          <w:numId w:val="5"/>
+        </w:numPr>
+        <w:rPr>
+          <w:lang w:val="en-US"/>
+        </w:rPr>
+      </w:pPr>
+      <w:r>
+        <w:rPr>
+          <w:lang w:val="en-US"/>
+        </w:rPr>
+        <w:t>A task can be contained in only one repository</w:t>
+      </w:r>
+    </w:p>
+    <w:p>
+      <w:pPr>
+        <w:pStyle w:val="Paragraphedeliste"/>
+        <w:numPr>
+          <w:ilvl w:val="0"/>
+          <w:numId w:val="5"/>
+        </w:numPr>
+        <w:rPr>
+          <w:lang w:val="en-US"/>
+        </w:rPr>
+      </w:pPr>
+      <w:r>
+        <w:rPr>
+          <w:lang w:val="en-US"/>
+        </w:rPr>
+        <w:t>A category can have multiple tasks, and a task can belong to multiple categories</w:t>
+      </w:r>
+    </w:p>
+    <w:p>
+      <w:pPr>
+        <w:rPr>
+          <w:lang w:val="en-US"/>
+        </w:rPr>
+      </w:pPr>
     </w:p>
     <w:p>
       <w:pPr>
@@ -136,9 +329,9 @@
           <w:lang w:val="en-US"/>
         </w:rPr>
         <w:drawing>
-          <wp:inline distT="0" distB="0" distL="0" distR="0" wp14:anchorId="1BC378F3" wp14:editId="7C72DCF6">
-            <wp:extent cx="5760720" cy="4248785"/>
-            <wp:effectExtent l="76200" t="76200" r="125730" b="132715"/>
+          <wp:inline distT="0" distB="0" distL="0" distR="0" wp14:anchorId="1BC378F3" wp14:editId="623AB43F">
+            <wp:extent cx="3886200" cy="2866244"/>
+            <wp:effectExtent l="76200" t="76200" r="133350" b="125095"/>
             <wp:docPr id="522245879" name="Image 2" descr="a entity-relationship model"/>
             <wp:cNvGraphicFramePr>
               <a:graphicFrameLocks xmlns:a="http://schemas.openxmlformats.org/drawingml/2006/main" noChangeAspect="1"/>
@@ -151,7 +344,7 @@
                     <pic:cNvPicPr/>
                   </pic:nvPicPr>
                   <pic:blipFill>
-                    <a:blip r:embed="rId5">
+                    <a:blip r:embed="rId6">
                       <a:extLst>
                         <a:ext uri="{28A0092B-C50C-407E-A947-70E740481C1C}">
                           <a14:useLocalDpi xmlns:a14="http://schemas.microsoft.com/office/drawing/2010/main" val="0"/>
@@ -165,7 +358,7 @@
                   <pic:spPr>
                     <a:xfrm>
                       <a:off x="0" y="0"/>
-                      <a:ext cx="5760720" cy="4248785"/>
+                      <a:ext cx="3911853" cy="2885164"/>
                     </a:xfrm>
                     <a:prstGeom prst="rect">
                       <a:avLst/>
@@ -210,44 +403,1852 @@
         <w:rPr>
           <w:lang w:val="en"/>
         </w:rPr>
+        <w:t>T</w:t>
+      </w:r>
+      <w:r>
+        <w:rPr>
+          <w:lang w:val="en"/>
+        </w:rPr>
+        <w:t xml:space="preserve">ranslation of the entity-association model into a relational </w:t>
+      </w:r>
+      <w:r>
+        <w:rPr>
+          <w:lang w:val="en"/>
+        </w:rPr>
+        <w:t>schema:</w:t>
+      </w:r>
+    </w:p>
+    <w:p>
+      <w:pPr>
+        <w:rPr>
+          <w:lang w:val="en-US"/>
+        </w:rPr>
+      </w:pPr>
+    </w:p>
+    <w:p>
+      <w:pPr>
+        <w:rPr>
+          <w:lang w:val="en-US"/>
+        </w:rPr>
+      </w:pPr>
+      <w:r>
+        <w:rPr>
+          <w:lang w:val="en-US"/>
+        </w:rPr>
+        <w:t>Rule 1: each entity becomes a relation</w:t>
+      </w:r>
+    </w:p>
+    <w:p>
+      <w:pPr>
+        <w:rPr>
+          <w:lang w:val="en-US"/>
+        </w:rPr>
+      </w:pPr>
+      <w:r>
+        <w:rPr>
+          <w:lang w:val="en-US"/>
+        </w:rPr>
+        <w:t>Repository (</w:t>
+      </w:r>
+      <w:r>
+        <w:rPr>
+          <w:u w:val="single"/>
+          <w:lang w:val="en-US"/>
+        </w:rPr>
+        <w:t>id_repository</w:t>
+      </w:r>
+      <w:r>
+        <w:rPr>
+          <w:lang w:val="en-US"/>
+        </w:rPr>
+        <w:t>, name)</w:t>
+      </w:r>
+    </w:p>
+    <w:p>
+      <w:pPr>
+        <w:rPr>
+          <w:lang w:val="en-US"/>
+        </w:rPr>
+      </w:pPr>
+      <w:r>
+        <w:rPr>
+          <w:lang w:val="en-US"/>
+        </w:rPr>
+        <w:t>Task (</w:t>
+      </w:r>
+      <w:r>
+        <w:rPr>
+          <w:u w:val="single"/>
+          <w:lang w:val="en-US"/>
+        </w:rPr>
+        <w:t>id_task</w:t>
+      </w:r>
+      <w:r>
+        <w:rPr>
+          <w:lang w:val="en-US"/>
+        </w:rPr>
+        <w:t>, name, state, deadline, priority)</w:t>
+      </w:r>
+    </w:p>
+    <w:p>
+      <w:pPr>
+        <w:rPr>
+          <w:lang w:val="en-US"/>
+        </w:rPr>
+      </w:pPr>
+      <w:r>
+        <w:rPr>
+          <w:lang w:val="en-US"/>
+        </w:rPr>
+        <w:t>Category (</w:t>
+      </w:r>
+      <w:r>
+        <w:rPr>
+          <w:u w:val="single"/>
+          <w:lang w:val="en-US"/>
+        </w:rPr>
+        <w:t>id_category</w:t>
+      </w:r>
+      <w:r>
+        <w:rPr>
+          <w:lang w:val="en-US"/>
+        </w:rPr>
+        <w:t>, name, description)</w:t>
+      </w:r>
+    </w:p>
+    <w:p>
+      <w:pPr>
+        <w:rPr>
+          <w:lang w:val="en-US"/>
+        </w:rPr>
+      </w:pPr>
+    </w:p>
+    <w:p>
+      <w:pPr>
+        <w:rPr>
+          <w:lang w:val="en-US"/>
+        </w:rPr>
+      </w:pPr>
+      <w:r>
+        <w:rPr>
+          <w:lang w:val="en-US"/>
+        </w:rPr>
+        <w:t>Rule 2:</w:t>
+      </w:r>
+    </w:p>
+    <w:p>
+      <w:pPr>
+        <w:rPr>
+          <w:lang w:val="en-US"/>
+        </w:rPr>
+      </w:pPr>
+      <w:r>
+        <w:rPr>
+          <w:lang w:val="en-US"/>
+        </w:rPr>
+        <w:t>Task (</w:t>
+      </w:r>
+      <w:r>
+        <w:rPr>
+          <w:u w:val="single"/>
+          <w:lang w:val="en-US"/>
+        </w:rPr>
+        <w:t>id_task</w:t>
+      </w:r>
+      <w:r>
+        <w:rPr>
+          <w:lang w:val="en-US"/>
+        </w:rPr>
+        <w:t>, name, state, deadline, priority, #id_repository)</w:t>
+      </w:r>
+    </w:p>
+    <w:p>
+      <w:pPr>
+        <w:rPr>
+          <w:lang w:val="en-US"/>
+        </w:rPr>
+      </w:pPr>
+    </w:p>
+    <w:p>
+      <w:pPr>
+        <w:rPr>
+          <w:lang w:val="en-US"/>
+        </w:rPr>
+      </w:pPr>
+      <w:r>
+        <w:rPr>
+          <w:lang w:val="en-US"/>
+        </w:rPr>
+        <w:t>Rule 3:</w:t>
+      </w:r>
+    </w:p>
+    <w:p>
+      <w:pPr>
+        <w:rPr>
+          <w:lang w:val="en-US"/>
+        </w:rPr>
+      </w:pPr>
+      <w:r>
+        <w:rPr>
+          <w:lang w:val="en-US"/>
+        </w:rPr>
+        <w:t xml:space="preserve">belongsTo </w:t>
+      </w:r>
+      <w:r>
+        <w:rPr>
+          <w:u w:val="single"/>
+          <w:lang w:val="en-US"/>
+        </w:rPr>
+        <w:t>(#id_task, #id_category</w:t>
+      </w:r>
+      <w:r>
+        <w:rPr>
+          <w:lang w:val="en-US"/>
+        </w:rPr>
+        <w:t>)</w:t>
+      </w:r>
+    </w:p>
+    <w:p>
+      <w:pPr>
+        <w:rPr>
+          <w:lang w:val="en-US"/>
+        </w:rPr>
+      </w:pPr>
+    </w:p>
+    <w:p>
+      <w:pPr>
+        <w:rPr>
+          <w:lang w:val="en-US"/>
+        </w:rPr>
+      </w:pPr>
+      <w:r>
+        <w:rPr>
+          <w:lang w:val="en-US"/>
+        </w:rPr>
+        <w:t>Final relational schema  :</w:t>
+      </w:r>
+    </w:p>
+    <w:p>
+      <w:pPr>
+        <w:rPr>
+          <w:lang w:val="en-US"/>
+        </w:rPr>
+      </w:pPr>
+      <w:r>
+        <w:rPr>
+          <w:lang w:val="en-US"/>
+        </w:rPr>
+        <w:t>Repository (</w:t>
+      </w:r>
+      <w:r>
+        <w:rPr>
+          <w:u w:val="single"/>
+          <w:lang w:val="en-US"/>
+        </w:rPr>
+        <w:t>id_repository</w:t>
+      </w:r>
+      <w:r>
+        <w:rPr>
+          <w:lang w:val="en-US"/>
+        </w:rPr>
+        <w:t>, name)</w:t>
+      </w:r>
+    </w:p>
+    <w:p>
+      <w:pPr>
+        <w:rPr>
+          <w:lang w:val="en-US"/>
+        </w:rPr>
+      </w:pPr>
+      <w:r>
+        <w:rPr>
+          <w:lang w:val="en-US"/>
+        </w:rPr>
+        <w:t>Task (</w:t>
+      </w:r>
+      <w:r>
+        <w:rPr>
+          <w:u w:val="single"/>
+          <w:lang w:val="en-US"/>
+        </w:rPr>
+        <w:t>id_task</w:t>
+      </w:r>
+      <w:r>
+        <w:rPr>
+          <w:lang w:val="en-US"/>
+        </w:rPr>
+        <w:t>, name, state, deadline, priority, #id_repository)</w:t>
+      </w:r>
+    </w:p>
+    <w:p>
+      <w:pPr>
+        <w:rPr>
+          <w:lang w:val="en-US"/>
+        </w:rPr>
+      </w:pPr>
+      <w:r>
+        <w:rPr>
+          <w:lang w:val="en-US"/>
+        </w:rPr>
+        <w:t>Category (</w:t>
+      </w:r>
+      <w:r>
+        <w:rPr>
+          <w:u w:val="single"/>
+          <w:lang w:val="en-US"/>
+        </w:rPr>
+        <w:t>id_category</w:t>
+      </w:r>
+      <w:r>
+        <w:rPr>
+          <w:lang w:val="en-US"/>
+        </w:rPr>
+        <w:t>, name, description)</w:t>
+      </w:r>
+    </w:p>
+    <w:p>
+      <w:pPr>
+        <w:rPr>
+          <w:lang w:val="en-US"/>
+        </w:rPr>
+      </w:pPr>
+      <w:r>
+        <w:rPr>
+          <w:lang w:val="en-US"/>
+        </w:rPr>
+        <w:t xml:space="preserve">belongsTo </w:t>
+      </w:r>
+      <w:r>
+        <w:rPr>
+          <w:u w:val="single"/>
+          <w:lang w:val="en-US"/>
+        </w:rPr>
+        <w:t>(#id_task, #id_category</w:t>
+      </w:r>
+      <w:r>
+        <w:rPr>
+          <w:lang w:val="en-US"/>
+        </w:rPr>
+        <w:t>)</w:t>
+      </w:r>
+    </w:p>
+    <w:p>
+      <w:pPr>
+        <w:rPr>
+          <w:lang w:val="en-US"/>
+        </w:rPr>
+      </w:pPr>
+    </w:p>
+    <w:p>
+      <w:pPr>
+        <w:pStyle w:val="Titre1"/>
+        <w:rPr>
+          <w:lang w:val="en-US"/>
+        </w:rPr>
+      </w:pPr>
+      <w:r>
+        <w:rPr>
+          <w:lang w:val="en-US"/>
+        </w:rPr>
+        <w:t>Functional dependencies :</w:t>
+      </w:r>
+    </w:p>
+    <w:p>
+      <w:pPr>
+        <w:rPr>
+          <w:lang w:val="en-US"/>
+        </w:rPr>
+      </w:pPr>
+      <w:r>
+        <w:rPr>
+          <w:lang w:val="en-US"/>
+        </w:rPr>
+        <w:t xml:space="preserve">By the decomposition algorithm, we </w:t>
+      </w:r>
+      <w:r>
+        <w:rPr>
+          <w:lang w:val="en-US"/>
+        </w:rPr>
+        <w:t>found these results :</w:t>
+      </w:r>
+    </w:p>
+    <w:p>
+      <w:pPr>
+        <w:pStyle w:val="Paragraphedeliste"/>
+        <w:numPr>
+          <w:ilvl w:val="0"/>
+          <w:numId w:val="4"/>
+        </w:numPr>
+        <w:rPr>
+          <w:lang w:val="en-US"/>
+        </w:rPr>
+      </w:pPr>
+      <w:r>
+        <w:rPr>
+          <w:lang w:val="en-US"/>
+        </w:rPr>
+        <w:t xml:space="preserve">Universal relation </w:t>
+      </w:r>
+    </w:p>
+    <w:p>
+      <w:pPr>
+        <w:pStyle w:val="Paragraphedeliste"/>
+        <w:rPr>
+          <w:lang w:val="en-US"/>
+        </w:rPr>
+      </w:pPr>
+    </w:p>
+    <w:p>
+      <w:pPr>
+        <w:pStyle w:val="Paragraphedeliste"/>
+        <w:rPr>
+          <w:lang w:val="en-US"/>
+        </w:rPr>
+      </w:pPr>
+      <w:r>
+        <w:rPr>
+          <w:lang w:val="en-US"/>
+        </w:rPr>
+        <w:t>Universal(id_repository, name_repository, id_task, name_task, state, deadline, priority, id_category, name_category, description)</w:t>
+      </w:r>
+    </w:p>
+    <w:p>
+      <w:pPr>
+        <w:pStyle w:val="Paragraphedeliste"/>
+        <w:rPr>
+          <w:lang w:val="en-US"/>
+        </w:rPr>
+      </w:pPr>
+    </w:p>
+    <w:p>
+      <w:pPr>
+        <w:pStyle w:val="Paragraphedeliste"/>
+        <w:rPr>
+          <w:lang w:val="en-US"/>
+        </w:rPr>
+      </w:pPr>
+    </w:p>
+    <w:p>
+      <w:pPr>
+        <w:pStyle w:val="Paragraphedeliste"/>
+        <w:rPr>
+          <w:lang w:val="en-US"/>
+        </w:rPr>
+      </w:pPr>
+    </w:p>
+    <w:p>
+      <w:pPr>
+        <w:pStyle w:val="Paragraphedeliste"/>
+        <w:rPr>
+          <w:lang w:val="en-US"/>
+        </w:rPr>
+      </w:pPr>
+    </w:p>
+    <w:p>
+      <w:pPr>
+        <w:pStyle w:val="Paragraphedeliste"/>
+        <w:numPr>
+          <w:ilvl w:val="0"/>
+          <w:numId w:val="4"/>
+        </w:numPr>
+        <w:rPr>
+          <w:lang w:val="en-US"/>
+        </w:rPr>
+      </w:pPr>
+      <w:r>
+        <w:rPr>
+          <w:lang w:val="en-US"/>
+        </w:rPr>
+        <w:t xml:space="preserve">All functional dependencies </w:t>
+      </w:r>
+    </w:p>
+    <w:p>
+      <w:pPr>
+        <w:pStyle w:val="Paragraphedeliste"/>
+        <w:rPr>
+          <w:lang w:val="en-US"/>
+        </w:rPr>
+      </w:pPr>
+      <w:r>
+        <w:rPr>
+          <w:noProof/>
+          <w:lang w:val="en-US"/>
+        </w:rPr>
+        <mc:AlternateContent>
+          <mc:Choice Requires="wps">
+            <w:drawing>
+              <wp:anchor distT="0" distB="0" distL="114300" distR="114300" simplePos="0" relativeHeight="251659264" behindDoc="1" locked="0" layoutInCell="1" allowOverlap="1" wp14:anchorId="17E9ACCE" wp14:editId="2ECA4A25">
+                <wp:simplePos x="0" y="0"/>
+                <wp:positionH relativeFrom="margin">
+                  <wp:align>right</wp:align>
+                </wp:positionH>
+                <wp:positionV relativeFrom="paragraph">
+                  <wp:posOffset>184786</wp:posOffset>
+                </wp:positionV>
+                <wp:extent cx="5343525" cy="704850"/>
+                <wp:effectExtent l="0" t="0" r="28575" b="19050"/>
+                <wp:wrapNone/>
+                <wp:docPr id="838519959" name="Rectangle 2"/>
+                <wp:cNvGraphicFramePr/>
+                <a:graphic xmlns:a="http://schemas.openxmlformats.org/drawingml/2006/main">
+                  <a:graphicData uri="http://schemas.microsoft.com/office/word/2010/wordprocessingShape">
+                    <wps:wsp>
+                      <wps:cNvSpPr/>
+                      <wps:spPr>
+                        <a:xfrm>
+                          <a:off x="0" y="0"/>
+                          <a:ext cx="5343525" cy="704850"/>
+                        </a:xfrm>
+                        <a:prstGeom prst="rect">
+                          <a:avLst/>
+                        </a:prstGeom>
+                        <a:solidFill>
+                          <a:schemeClr val="bg2">
+                            <a:lumMod val="90000"/>
+                          </a:schemeClr>
+                        </a:solidFill>
+                      </wps:spPr>
+                      <wps:style>
+                        <a:lnRef idx="2">
+                          <a:schemeClr val="accent1">
+                            <a:shade val="15000"/>
+                          </a:schemeClr>
+                        </a:lnRef>
+                        <a:fillRef idx="1">
+                          <a:schemeClr val="accent1"/>
+                        </a:fillRef>
+                        <a:effectRef idx="0">
+                          <a:schemeClr val="accent1"/>
+                        </a:effectRef>
+                        <a:fontRef idx="minor">
+                          <a:schemeClr val="lt1"/>
+                        </a:fontRef>
+                      </wps:style>
+                      <wps:bodyPr rot="0" spcFirstLastPara="0" vertOverflow="overflow" horzOverflow="overflow" vert="horz" wrap="square" lIns="91440" tIns="45720" rIns="91440" bIns="45720" numCol="1" spcCol="0" rtlCol="0" fromWordArt="0" anchor="ctr" anchorCtr="0" forceAA="0" compatLnSpc="1">
+                        <a:prstTxWarp prst="textNoShape">
+                          <a:avLst/>
+                        </a:prstTxWarp>
+                        <a:noAutofit/>
+                      </wps:bodyPr>
+                    </wps:wsp>
+                  </a:graphicData>
+                </a:graphic>
+                <wp14:sizeRelH relativeFrom="margin">
+                  <wp14:pctWidth>0</wp14:pctWidth>
+                </wp14:sizeRelH>
+                <wp14:sizeRelV relativeFrom="margin">
+                  <wp14:pctHeight>0</wp14:pctHeight>
+                </wp14:sizeRelV>
+              </wp:anchor>
+            </w:drawing>
+          </mc:Choice>
+          <mc:Fallback>
+            <w:pict>
+              <v:rect w14:anchorId="0E1927B1" id="Rectangle 2" o:spid="_x0000_s1026" style="position:absolute;margin-left:369.55pt;margin-top:14.55pt;width:420.75pt;height:55.5pt;z-index:-251657216;visibility:visible;mso-wrap-style:square;mso-width-percent:0;mso-height-percent:0;mso-wrap-distance-left:9pt;mso-wrap-distance-top:0;mso-wrap-distance-right:9pt;mso-wrap-distance-bottom:0;mso-position-horizontal:right;mso-position-horizontal-relative:margin;mso-position-vertical:absolute;mso-position-vertical-relative:text;mso-width-percent:0;mso-height-percent:0;mso-width-relative:margin;mso-height-relative:margin;v-text-anchor:middle" o:gfxdata="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" fillcolor="#d0d0d0 [2894]" strokecolor="#030e13 [484]" strokeweight="1.5pt">
+                <w10:wrap anchorx="margin"/>
+              </v:rect>
+            </w:pict>
+          </mc:Fallback>
+        </mc:AlternateContent>
+      </w:r>
+    </w:p>
+    <w:p>
+      <w:pPr>
+        <w:pStyle w:val="Paragraphedeliste"/>
+        <w:tabs>
+          <w:tab w:val="center" w:pos="4896"/>
+        </w:tabs>
+        <w:rPr>
+          <w:lang w:val="en-US"/>
+        </w:rPr>
+      </w:pPr>
+      <w:r>
+        <w:rPr>
+          <w:lang w:val="en-US"/>
+        </w:rPr>
+        <w:t>Id_repository -&gt; name_repository</w:t>
+      </w:r>
+      <w:r>
+        <w:rPr>
+          <w:lang w:val="en-US"/>
+        </w:rPr>
+        <w:tab/>
+      </w:r>
+      <w:r>
+        <w:rPr>
+          <w:lang w:val="en-US"/>
+        </w:rPr>
+        <w:tab/>
+      </w:r>
+      <w:r>
+        <w:rPr>
+          <w:lang w:val="en-US"/>
+        </w:rPr>
+        <w:tab/>
+      </w:r>
+      <w:r>
+        <w:rPr>
+          <w:lang w:val="en-US"/>
+        </w:rPr>
+        <w:tab/>
+      </w:r>
+      <w:r>
+        <w:rPr>
+          <w:lang w:val="en-US"/>
+        </w:rPr>
+        <w:tab/>
+        <w:t>1</w:t>
+      </w:r>
+      <w:r>
+        <w:rPr>
+          <w:lang w:val="en-US"/>
+        </w:rPr>
+        <w:tab/>
+      </w:r>
+    </w:p>
+    <w:p>
+      <w:pPr>
+        <w:pStyle w:val="Paragraphedeliste"/>
+        <w:rPr>
+          <w:lang w:val="en-US"/>
+        </w:rPr>
+      </w:pPr>
+      <w:r>
+        <w:rPr>
+          <w:lang w:val="en-US"/>
+        </w:rPr>
+        <w:t>Id_task -&gt; name_task, state, deadline, priority</w:t>
+      </w:r>
+      <w:r>
+        <w:rPr>
+          <w:lang w:val="en-US"/>
+        </w:rPr>
+        <w:t>, id_repository</w:t>
+      </w:r>
+      <w:r>
+        <w:rPr>
+          <w:lang w:val="en-US"/>
+        </w:rPr>
+        <w:tab/>
+        <w:t>2</w:t>
+      </w:r>
+    </w:p>
+    <w:p>
+      <w:pPr>
+        <w:pStyle w:val="Paragraphedeliste"/>
+        <w:rPr>
+          <w:lang w:val="en-US"/>
+        </w:rPr>
+      </w:pPr>
+      <w:r>
+        <w:rPr>
+          <w:lang w:val="en-US"/>
+        </w:rPr>
+        <w:t>Id_category -&gt; name_category, description</w:t>
+      </w:r>
+      <w:r>
+        <w:rPr>
+          <w:lang w:val="en-US"/>
+        </w:rPr>
+        <w:tab/>
+      </w:r>
+      <w:r>
+        <w:rPr>
+          <w:lang w:val="en-US"/>
+        </w:rPr>
+        <w:tab/>
+      </w:r>
+      <w:r>
+        <w:rPr>
+          <w:lang w:val="en-US"/>
+        </w:rPr>
+        <w:tab/>
+        <w:t>3</w:t>
+      </w:r>
+    </w:p>
+    <w:p>
+      <w:pPr>
+        <w:pStyle w:val="Paragraphedeliste"/>
+        <w:rPr>
+          <w:lang w:val="en-US"/>
+        </w:rPr>
+      </w:pPr>
+    </w:p>
+    <w:p>
+      <w:pPr>
+        <w:pStyle w:val="Paragraphedeliste"/>
+        <w:rPr>
+          <w:lang w:val="en-US"/>
+        </w:rPr>
+      </w:pPr>
+      <w:r>
+        <w:rPr>
+          <w:lang w:val="en-US"/>
+        </w:rPr>
+        <w:t xml:space="preserve">Demonstrate that id_task, id_category -&gt; id_repository, </w:t>
+      </w:r>
+      <w:r>
+        <w:rPr>
+          <w:lang w:val="en-US"/>
+        </w:rPr>
+        <w:t>, name_repository, id_task, name_task, state, deadline, priority, name_category, description :</w:t>
+      </w:r>
+    </w:p>
+    <w:p>
+      <w:pPr>
+        <w:pStyle w:val="Paragraphedeliste"/>
+        <w:rPr>
+          <w:lang w:val="en-US"/>
+        </w:rPr>
+      </w:pPr>
+    </w:p>
+    <w:p>
+      <w:pPr>
+        <w:pStyle w:val="Paragraphedeliste"/>
+        <w:rPr>
+          <w:lang w:val="en-US"/>
+        </w:rPr>
+      </w:pPr>
+      <w:r>
+        <w:rPr>
+          <w:b/>
+          <w:bCs/>
+          <w:lang w:val="en-US"/>
+        </w:rPr>
+        <w:t xml:space="preserve">2 + </w:t>
+      </w:r>
+      <w:r>
+        <w:rPr>
+          <w:b/>
+          <w:bCs/>
+          <w:lang w:val="en-US"/>
+        </w:rPr>
+        <w:t>augmentation</w:t>
+      </w:r>
+      <w:r>
+        <w:rPr>
+          <w:b/>
+          <w:bCs/>
+          <w:lang w:val="en-US"/>
+        </w:rPr>
+        <w:t xml:space="preserve"> :</w:t>
+      </w:r>
+      <w:r>
+        <w:rPr>
+          <w:lang w:val="en-US"/>
+        </w:rPr>
+        <w:t xml:space="preserve"> </w:t>
+      </w:r>
+      <w:r>
+        <w:rPr>
+          <w:lang w:val="en-US"/>
+        </w:rPr>
+        <w:tab/>
+      </w:r>
+      <w:r>
+        <w:rPr>
+          <w:lang w:val="en-US"/>
+        </w:rPr>
+        <w:tab/>
+        <w:t xml:space="preserve">id_task, </w:t>
+      </w:r>
+      <w:r>
+        <w:rPr>
+          <w:highlight w:val="yellow"/>
+          <w:lang w:val="en-US"/>
+        </w:rPr>
+        <w:t>id_category</w:t>
+      </w:r>
+      <w:r>
+        <w:rPr>
+          <w:lang w:val="en-US"/>
+        </w:rPr>
+        <w:t xml:space="preserve"> -&gt; name_task, state, deadline, priority, id_repository, </w:t>
+      </w:r>
+      <w:r>
+        <w:rPr>
+          <w:highlight w:val="yellow"/>
+          <w:lang w:val="en-US"/>
+        </w:rPr>
+        <w:t>id_category</w:t>
+      </w:r>
+      <w:r>
+        <w:rPr>
+          <w:lang w:val="en-US"/>
+        </w:rPr>
+        <w:tab/>
+      </w:r>
+      <w:r>
+        <w:rPr>
+          <w:lang w:val="en-US"/>
+        </w:rPr>
+        <w:tab/>
+      </w:r>
+      <w:r>
+        <w:rPr>
+          <w:lang w:val="en-US"/>
+        </w:rPr>
+        <w:tab/>
+      </w:r>
+      <w:r>
+        <w:rPr>
+          <w:lang w:val="en-US"/>
+        </w:rPr>
+        <w:tab/>
+      </w:r>
+      <w:r>
+        <w:rPr>
+          <w:lang w:val="en-US"/>
+        </w:rPr>
+        <w:tab/>
+      </w:r>
+      <w:r>
+        <w:rPr>
+          <w:lang w:val="en-US"/>
+        </w:rPr>
+        <w:t>4</w:t>
+      </w:r>
+    </w:p>
+    <w:p>
+      <w:pPr>
+        <w:pStyle w:val="Paragraphedeliste"/>
+        <w:rPr>
+          <w:lang w:val="en-US"/>
+        </w:rPr>
+      </w:pPr>
+    </w:p>
+    <w:p>
+      <w:pPr>
+        <w:pStyle w:val="Paragraphedeliste"/>
+        <w:rPr>
+          <w:lang w:val="en-US"/>
+        </w:rPr>
+      </w:pPr>
+      <w:r>
+        <w:rPr>
+          <w:b/>
+          <w:bCs/>
+          <w:lang w:val="en-US"/>
+        </w:rPr>
+        <w:t>4 + decomposition :</w:t>
+      </w:r>
+      <w:r>
+        <w:rPr>
+          <w:lang w:val="en-US"/>
+        </w:rPr>
+        <w:t xml:space="preserve"> </w:t>
+      </w:r>
+      <w:r>
+        <w:rPr>
+          <w:lang w:val="en-US"/>
+        </w:rPr>
+        <w:tab/>
+        <w:t xml:space="preserve">id_task, id_category -&gt; </w:t>
+      </w:r>
+      <w:r>
+        <w:rPr>
+          <w:lang w:val="en-US"/>
+        </w:rPr>
+        <w:t>name_task, state, deadline, priority, id_repository</w:t>
+      </w:r>
+      <w:r>
+        <w:rPr>
+          <w:lang w:val="en-US"/>
+        </w:rPr>
+        <w:tab/>
+      </w:r>
+    </w:p>
+    <w:p>
+      <w:pPr>
+        <w:pStyle w:val="Paragraphedeliste"/>
+        <w:rPr>
+          <w:lang w:val="en-US"/>
+        </w:rPr>
+      </w:pPr>
+      <w:r>
+        <w:rPr>
+          <w:lang w:val="en-US"/>
+        </w:rPr>
+        <w:t>(id_task, id_category -&gt; id_category)</w:t>
+      </w:r>
+      <w:r>
+        <w:rPr>
+          <w:lang w:val="en-US"/>
+        </w:rPr>
+        <w:tab/>
+      </w:r>
+      <w:r>
+        <w:rPr>
+          <w:lang w:val="en-US"/>
+        </w:rPr>
+        <w:tab/>
+      </w:r>
+      <w:r>
+        <w:rPr>
+          <w:lang w:val="en-US"/>
+        </w:rPr>
+        <w:tab/>
+      </w:r>
+      <w:r>
+        <w:rPr>
+          <w:lang w:val="en-US"/>
+        </w:rPr>
+        <w:tab/>
+        <w:t>5</w:t>
+      </w:r>
+    </w:p>
+    <w:p>
+      <w:pPr>
+        <w:pStyle w:val="Paragraphedeliste"/>
+        <w:rPr>
+          <w:lang w:val="en-US"/>
+        </w:rPr>
+      </w:pPr>
+    </w:p>
+    <w:p>
+      <w:pPr>
+        <w:pStyle w:val="Paragraphedeliste"/>
+        <w:rPr>
+          <w:lang w:val="en-US"/>
+        </w:rPr>
+      </w:pPr>
+      <w:r>
+        <w:rPr>
+          <w:b/>
+          <w:bCs/>
+          <w:lang w:val="en-US"/>
+        </w:rPr>
+        <w:t xml:space="preserve">3 + </w:t>
+      </w:r>
+      <w:r>
+        <w:rPr>
+          <w:b/>
+          <w:bCs/>
+          <w:lang w:val="en-US"/>
+        </w:rPr>
+        <w:t>augmentation</w:t>
+      </w:r>
+      <w:r>
+        <w:rPr>
+          <w:b/>
+          <w:bCs/>
+          <w:lang w:val="en-US"/>
+        </w:rPr>
+        <w:t xml:space="preserve">: </w:t>
+      </w:r>
+      <w:r>
+        <w:rPr>
+          <w:lang w:val="en-US"/>
+        </w:rPr>
+        <w:tab/>
+      </w:r>
+      <w:r>
+        <w:rPr>
+          <w:lang w:val="en-US"/>
+        </w:rPr>
+        <w:tab/>
+        <w:t xml:space="preserve">id_category, </w:t>
+      </w:r>
+      <w:r>
+        <w:rPr>
+          <w:highlight w:val="yellow"/>
+          <w:lang w:val="en-US"/>
+        </w:rPr>
+        <w:t>id_task</w:t>
+      </w:r>
+      <w:r>
+        <w:rPr>
+          <w:lang w:val="en-US"/>
+        </w:rPr>
+        <w:t xml:space="preserve"> -&gt; name_category, description, </w:t>
+      </w:r>
+      <w:r>
+        <w:rPr>
+          <w:highlight w:val="yellow"/>
+          <w:lang w:val="en-US"/>
+        </w:rPr>
+        <w:t>id_task</w:t>
+      </w:r>
+      <w:r>
+        <w:rPr>
+          <w:lang w:val="en-US"/>
+        </w:rPr>
+        <w:tab/>
+      </w:r>
+      <w:r>
+        <w:rPr>
+          <w:lang w:val="en-US"/>
+        </w:rPr>
+        <w:tab/>
+      </w:r>
+      <w:r>
+        <w:rPr>
+          <w:lang w:val="en-US"/>
+        </w:rPr>
+        <w:tab/>
+      </w:r>
+      <w:r>
+        <w:rPr>
+          <w:lang w:val="en-US"/>
+        </w:rPr>
+        <w:tab/>
+      </w:r>
+      <w:r>
+        <w:rPr>
+          <w:lang w:val="en-US"/>
+        </w:rPr>
+        <w:tab/>
+      </w:r>
+      <w:r>
+        <w:rPr>
+          <w:lang w:val="en-US"/>
+        </w:rPr>
+        <w:tab/>
+      </w:r>
+      <w:r>
+        <w:rPr>
+          <w:lang w:val="en-US"/>
+        </w:rPr>
+        <w:tab/>
+      </w:r>
+      <w:r>
+        <w:rPr>
+          <w:lang w:val="en-US"/>
+        </w:rPr>
+        <w:tab/>
+        <w:t>6</w:t>
+      </w:r>
+    </w:p>
+    <w:p>
+      <w:pPr>
+        <w:rPr>
+          <w:lang w:val="en-US"/>
+        </w:rPr>
+      </w:pPr>
+      <w:r>
+        <w:rPr>
+          <w:lang w:val="en-US"/>
+        </w:rPr>
+        <w:tab/>
+      </w:r>
+    </w:p>
+    <w:p>
+      <w:pPr>
+        <w:rPr>
+          <w:lang w:val="en-US"/>
+        </w:rPr>
+      </w:pPr>
+    </w:p>
+    <w:p>
+      <w:pPr>
+        <w:rPr>
+          <w:lang w:val="en-US"/>
+        </w:rPr>
+      </w:pPr>
+      <w:r>
+        <w:rPr>
+          <w:lang w:val="en-US"/>
+        </w:rPr>
+        <w:tab/>
+      </w:r>
+      <w:r>
+        <w:rPr>
+          <w:b/>
+          <w:bCs/>
+          <w:lang w:val="en-US"/>
+        </w:rPr>
+        <w:t>6 + decomposition :</w:t>
+      </w:r>
+      <w:r>
+        <w:rPr>
+          <w:lang w:val="en-US"/>
+        </w:rPr>
+        <w:t xml:space="preserve"> </w:t>
+      </w:r>
+      <w:r>
+        <w:rPr>
+          <w:lang w:val="en-US"/>
+        </w:rPr>
+        <w:tab/>
+        <w:t>id_category</w:t>
+      </w:r>
+      <w:r>
+        <w:rPr>
+          <w:lang w:val="en-US"/>
+        </w:rPr>
+        <w:t>, id_task</w:t>
+      </w:r>
+      <w:r>
+        <w:rPr>
+          <w:lang w:val="en-US"/>
+        </w:rPr>
+        <w:t xml:space="preserve"> -&gt; name_category, description</w:t>
+      </w:r>
+    </w:p>
+    <w:p>
+      <w:pPr>
+        <w:rPr>
+          <w:lang w:val="en-US"/>
+        </w:rPr>
+      </w:pPr>
+      <w:r>
+        <w:rPr>
+          <w:lang w:val="en-US"/>
+        </w:rPr>
+        <w:tab/>
+        <w:t xml:space="preserve">(id_category, </w:t>
+      </w:r>
+      <w:r>
+        <w:rPr>
+          <w:lang w:val="en-US"/>
+        </w:rPr>
+        <w:t>id_task</w:t>
+      </w:r>
+      <w:r>
+        <w:rPr>
+          <w:lang w:val="en-US"/>
+        </w:rPr>
+        <w:t xml:space="preserve"> -&gt; id_task)</w:t>
+      </w:r>
+      <w:r>
+        <w:rPr>
+          <w:lang w:val="en-US"/>
+        </w:rPr>
+        <w:tab/>
+      </w:r>
+      <w:r>
+        <w:rPr>
+          <w:lang w:val="en-US"/>
+        </w:rPr>
+        <w:tab/>
+      </w:r>
+      <w:r>
+        <w:rPr>
+          <w:lang w:val="en-US"/>
+        </w:rPr>
+        <w:tab/>
+      </w:r>
+      <w:r>
+        <w:rPr>
+          <w:lang w:val="en-US"/>
+        </w:rPr>
+        <w:tab/>
+      </w:r>
+      <w:r>
+        <w:rPr>
+          <w:lang w:val="en-US"/>
+        </w:rPr>
+        <w:tab/>
+        <w:t>7</w:t>
+      </w:r>
+    </w:p>
+    <w:p>
+      <w:pPr>
+        <w:rPr>
+          <w:lang w:val="en-US"/>
+        </w:rPr>
+      </w:pPr>
+    </w:p>
+    <w:p>
+      <w:pPr>
+        <w:rPr>
+          <w:b/>
+          <w:bCs/>
+          <w:lang w:val="en-US"/>
+        </w:rPr>
+      </w:pPr>
+      <w:r>
+        <w:rPr>
+          <w:lang w:val="en-US"/>
+        </w:rPr>
+        <w:tab/>
+      </w:r>
+      <w:r>
+        <w:rPr>
+          <w:b/>
+          <w:bCs/>
+          <w:lang w:val="en-US"/>
+        </w:rPr>
+        <w:t>5 + 7 + union :</w:t>
+      </w:r>
+      <w:r>
+        <w:rPr>
+          <w:b/>
+          <w:bCs/>
+          <w:lang w:val="en-US"/>
+        </w:rPr>
+        <w:tab/>
+      </w:r>
+      <w:r>
+        <w:rPr>
+          <w:b/>
+          <w:bCs/>
+          <w:lang w:val="en-US"/>
+        </w:rPr>
+        <w:tab/>
+      </w:r>
+      <w:r>
+        <w:rPr>
+          <w:lang w:val="en-US"/>
+        </w:rPr>
+        <w:t>id_task, id_category -&gt; name_task, state, deadline,</w:t>
+      </w:r>
+      <w:r>
+        <w:rPr>
+          <w:lang w:val="en-US"/>
+        </w:rPr>
+        <w:tab/>
+      </w:r>
+      <w:r>
+        <w:rPr>
+          <w:lang w:val="en-US"/>
+        </w:rPr>
+        <w:t>priority, id_repository, name_category, description</w:t>
+      </w:r>
+      <w:r>
+        <w:rPr>
+          <w:lang w:val="en-US"/>
+        </w:rPr>
+        <w:tab/>
+      </w:r>
+      <w:r>
+        <w:rPr>
+          <w:lang w:val="en-US"/>
+        </w:rPr>
+        <w:tab/>
+        <w:t>8</w:t>
+      </w:r>
+    </w:p>
+    <w:p>
+      <w:pPr>
+        <w:rPr>
+          <w:lang w:val="en-US"/>
+        </w:rPr>
+      </w:pPr>
+    </w:p>
+    <w:p>
+      <w:pPr>
+        <w:rPr>
+          <w:lang w:val="en-US"/>
+        </w:rPr>
+      </w:pPr>
+      <w:r>
+        <w:rPr>
+          <w:lang w:val="en-US"/>
+        </w:rPr>
+        <w:tab/>
+      </w:r>
+      <w:r>
+        <w:rPr>
+          <w:b/>
+          <w:bCs/>
+          <w:lang w:val="en-US"/>
+        </w:rPr>
+        <w:t>1 + d</w:t>
+      </w:r>
+      <w:r>
+        <w:rPr>
+          <w:b/>
+          <w:bCs/>
+          <w:lang w:val="en-US"/>
+        </w:rPr>
+        <w:t>e</w:t>
+      </w:r>
+      <w:r>
+        <w:rPr>
+          <w:b/>
+          <w:bCs/>
+          <w:lang w:val="en-US"/>
+        </w:rPr>
+        <w:t>composition :</w:t>
+      </w:r>
+      <w:r>
+        <w:rPr>
+          <w:b/>
+          <w:bCs/>
+          <w:lang w:val="en-US"/>
+        </w:rPr>
+        <w:tab/>
+      </w:r>
+      <w:r>
+        <w:rPr>
+          <w:lang w:val="en-US"/>
+        </w:rPr>
+        <w:tab/>
+        <w:t>id_task -&gt; id_r</w:t>
+      </w:r>
+      <w:r>
+        <w:rPr>
+          <w:lang w:val="en-US"/>
+        </w:rPr>
+        <w:t>epository</w:t>
+      </w:r>
+      <w:r>
+        <w:rPr>
+          <w:lang w:val="en-US"/>
+        </w:rPr>
+        <w:tab/>
+      </w:r>
+      <w:r>
+        <w:rPr>
+          <w:lang w:val="en-US"/>
+        </w:rPr>
+        <w:tab/>
+      </w:r>
+      <w:r>
+        <w:rPr>
+          <w:lang w:val="en-US"/>
+        </w:rPr>
+        <w:tab/>
+      </w:r>
+      <w:r>
+        <w:rPr>
+          <w:lang w:val="en-US"/>
+        </w:rPr>
+        <w:tab/>
+        <w:t xml:space="preserve">(id_task -&gt; </w:t>
+      </w:r>
+      <w:r>
+        <w:rPr>
+          <w:lang w:val="en-US"/>
+        </w:rPr>
+        <w:t>name_task, state, deadline, priority)</w:t>
+      </w:r>
+      <w:r>
+        <w:rPr>
+          <w:lang w:val="en-US"/>
+        </w:rPr>
+        <w:tab/>
+      </w:r>
+      <w:r>
+        <w:rPr>
+          <w:lang w:val="en-US"/>
+        </w:rPr>
+        <w:tab/>
+      </w:r>
+      <w:r>
+        <w:rPr>
+          <w:lang w:val="en-US"/>
+        </w:rPr>
+        <w:tab/>
+        <w:t>9</w:t>
+      </w:r>
+      <w:r>
+        <w:rPr>
+          <w:lang w:val="en-US"/>
+        </w:rPr>
+        <w:tab/>
+      </w:r>
+      <w:r>
+        <w:rPr>
+          <w:lang w:val="en-US"/>
+        </w:rPr>
+        <w:tab/>
+      </w:r>
+    </w:p>
+    <w:p>
+      <w:pPr>
+        <w:ind w:firstLine="708"/>
+        <w:rPr>
+          <w:lang w:val="en-US"/>
+        </w:rPr>
+      </w:pPr>
+    </w:p>
+    <w:p>
+      <w:pPr>
+        <w:ind w:firstLine="708"/>
+        <w:rPr>
+          <w:lang w:val="en-US"/>
+        </w:rPr>
+      </w:pPr>
+      <w:r>
+        <w:rPr>
+          <w:b/>
+          <w:bCs/>
+          <w:lang w:val="en-US"/>
+        </w:rPr>
+        <w:t>9 + transitivity :</w:t>
+      </w:r>
+      <w:r>
+        <w:rPr>
+          <w:lang w:val="en-US"/>
+        </w:rPr>
+        <w:t xml:space="preserve"> </w:t>
+      </w:r>
+      <w:r>
+        <w:rPr>
+          <w:lang w:val="en-US"/>
+        </w:rPr>
+        <w:tab/>
+      </w:r>
+      <w:r>
+        <w:rPr>
+          <w:lang w:val="en-US"/>
+        </w:rPr>
+        <w:tab/>
+        <w:t>id_task -&gt; name_r</w:t>
+      </w:r>
+      <w:r>
+        <w:rPr>
+          <w:lang w:val="en-US"/>
+        </w:rPr>
+        <w:t>epository</w:t>
+      </w:r>
+      <w:r>
+        <w:rPr>
+          <w:lang w:val="en-US"/>
+        </w:rPr>
+        <w:tab/>
+      </w:r>
+      <w:r>
+        <w:rPr>
+          <w:lang w:val="en-US"/>
+        </w:rPr>
+        <w:tab/>
+        <w:t>10</w:t>
+      </w:r>
+      <w:r>
+        <w:rPr>
+          <w:lang w:val="en-US"/>
+        </w:rPr>
+        <w:tab/>
+      </w:r>
+      <w:r>
+        <w:rPr>
+          <w:lang w:val="en-US"/>
+        </w:rPr>
+        <w:tab/>
+      </w:r>
+      <w:r>
+        <w:rPr>
+          <w:lang w:val="en-US"/>
+        </w:rPr>
+        <w:tab/>
+      </w:r>
+      <w:r>
+        <w:rPr>
+          <w:lang w:val="en-US"/>
+        </w:rPr>
+        <w:tab/>
+      </w:r>
+      <w:r>
+        <w:rPr>
+          <w:lang w:val="en-US"/>
+        </w:rPr>
+        <w:tab/>
+      </w:r>
+    </w:p>
+    <w:p>
+      <w:pPr>
+        <w:rPr>
+          <w:lang w:val="en-US"/>
+        </w:rPr>
+      </w:pPr>
+    </w:p>
+    <w:p>
+      <w:pPr>
+        <w:ind w:firstLine="708"/>
+        <w:rPr>
+          <w:lang w:val="en-US"/>
+        </w:rPr>
+      </w:pPr>
+      <w:r>
+        <w:rPr>
+          <w:b/>
+          <w:bCs/>
+          <w:lang w:val="en-US"/>
+        </w:rPr>
+        <w:t>10 + augmentation :</w:t>
+      </w:r>
+      <w:r>
+        <w:rPr>
+          <w:lang w:val="en-US"/>
+        </w:rPr>
+        <w:tab/>
+        <w:t xml:space="preserve">id_task, </w:t>
+      </w:r>
+      <w:r>
+        <w:rPr>
+          <w:highlight w:val="yellow"/>
+          <w:lang w:val="en-US"/>
+        </w:rPr>
+        <w:t>id_category</w:t>
+      </w:r>
+      <w:r>
+        <w:rPr>
+          <w:lang w:val="en-US"/>
+        </w:rPr>
+        <w:t xml:space="preserve"> -&gt; name_repository, </w:t>
+      </w:r>
+      <w:r>
+        <w:rPr>
+          <w:highlight w:val="yellow"/>
+          <w:lang w:val="en-US"/>
+        </w:rPr>
+        <w:t>id_category</w:t>
+      </w:r>
+      <w:r>
+        <w:rPr>
+          <w:lang w:val="en-US"/>
+        </w:rPr>
+        <w:tab/>
+      </w:r>
+      <w:r>
+        <w:rPr>
+          <w:lang w:val="en-US"/>
+        </w:rPr>
+        <w:tab/>
+      </w:r>
+      <w:r>
+        <w:rPr>
+          <w:lang w:val="en-US"/>
+        </w:rPr>
+        <w:tab/>
+      </w:r>
+      <w:r>
+        <w:rPr>
+          <w:lang w:val="en-US"/>
+        </w:rPr>
+        <w:tab/>
+      </w:r>
+      <w:r>
+        <w:rPr>
+          <w:lang w:val="en-US"/>
+        </w:rPr>
+        <w:tab/>
+      </w:r>
+      <w:r>
+        <w:rPr>
+          <w:lang w:val="en-US"/>
+        </w:rPr>
+        <w:tab/>
+      </w:r>
+      <w:r>
+        <w:rPr>
+          <w:lang w:val="en-US"/>
+        </w:rPr>
+        <w:tab/>
+      </w:r>
+      <w:r>
+        <w:rPr>
+          <w:lang w:val="en-US"/>
+        </w:rPr>
+        <w:tab/>
+      </w:r>
+      <w:r>
+        <w:rPr>
+          <w:lang w:val="en-US"/>
+        </w:rPr>
+        <w:tab/>
+      </w:r>
+      <w:r>
+        <w:rPr>
+          <w:lang w:val="en-US"/>
+        </w:rPr>
+        <w:tab/>
+        <w:t>11</w:t>
+      </w:r>
+      <w:r>
+        <w:rPr>
+          <w:lang w:val="en-US"/>
+        </w:rPr>
+        <w:tab/>
+      </w:r>
+      <w:r>
+        <w:rPr>
+          <w:lang w:val="en-US"/>
+        </w:rPr>
+        <w:tab/>
+      </w:r>
+    </w:p>
+    <w:p>
+      <w:pPr>
+        <w:rPr>
+          <w:lang w:val="en-US"/>
+        </w:rPr>
+      </w:pPr>
+      <w:r>
+        <w:rPr>
+          <w:lang w:val="en-US"/>
+        </w:rPr>
         <w:lastRenderedPageBreak/>
-        <w:t>T</w:t>
-      </w:r>
-      <w:r>
-        <w:rPr>
-          <w:lang w:val="en"/>
-        </w:rPr>
-        <w:t xml:space="preserve">ranslation of the entity-association model into a relational </w:t>
-      </w:r>
-      <w:r>
-        <w:rPr>
-          <w:lang w:val="en"/>
-        </w:rPr>
-        <w:t>schema:</w:t>
-      </w:r>
-    </w:p>
-    <w:p>
-      <w:pPr>
-        <w:rPr>
-          <w:lang w:val="en-US"/>
-        </w:rPr>
-      </w:pPr>
-    </w:p>
-    <w:p>
-      <w:pPr>
-        <w:rPr>
-          <w:lang w:val="en-US"/>
-        </w:rPr>
-      </w:pPr>
-      <w:r>
-        <w:rPr>
-          <w:lang w:val="en-US"/>
-        </w:rPr>
-        <w:t>Rule 1: each entity becomes a relation</w:t>
-      </w:r>
-    </w:p>
-    <w:p>
-      <w:pPr>
+        <w:tab/>
+      </w:r>
+      <w:r>
+        <w:rPr>
+          <w:lang w:val="en-US"/>
+        </w:rPr>
+        <w:tab/>
+      </w:r>
+      <w:r>
+        <w:rPr>
+          <w:lang w:val="en-US"/>
+        </w:rPr>
+        <w:tab/>
+      </w:r>
+    </w:p>
+    <w:p>
+      <w:pPr>
+        <w:ind w:firstLine="708"/>
+        <w:rPr>
+          <w:lang w:val="en-US"/>
+        </w:rPr>
+      </w:pPr>
+      <w:r>
+        <w:rPr>
+          <w:b/>
+          <w:bCs/>
+          <w:lang w:val="en-US"/>
+        </w:rPr>
+        <w:t>11 + d</w:t>
+      </w:r>
+      <w:r>
+        <w:rPr>
+          <w:b/>
+          <w:bCs/>
+          <w:lang w:val="en-US"/>
+        </w:rPr>
+        <w:t>e</w:t>
+      </w:r>
+      <w:r>
+        <w:rPr>
+          <w:b/>
+          <w:bCs/>
+          <w:lang w:val="en-US"/>
+        </w:rPr>
+        <w:t>composition :</w:t>
+      </w:r>
+      <w:r>
+        <w:rPr>
+          <w:lang w:val="en-US"/>
+        </w:rPr>
+        <w:tab/>
+        <w:t xml:space="preserve">id_task, id_category -&gt; </w:t>
+      </w:r>
+      <w:r>
+        <w:rPr>
+          <w:lang w:val="en-US"/>
+        </w:rPr>
+        <w:t>name_repository</w:t>
+      </w:r>
+      <w:r>
+        <w:rPr>
+          <w:lang w:val="en-US"/>
+        </w:rPr>
+        <w:tab/>
+      </w:r>
+      <w:r>
+        <w:rPr>
+          <w:lang w:val="en-US"/>
+        </w:rPr>
+        <w:tab/>
+      </w:r>
+      <w:r>
+        <w:rPr>
+          <w:lang w:val="en-US"/>
+        </w:rPr>
+        <w:tab/>
+        <w:t>(</w:t>
+      </w:r>
+      <w:r>
+        <w:rPr>
+          <w:lang w:val="en-US"/>
+        </w:rPr>
+        <w:t>id_task</w:t>
+      </w:r>
+      <w:r>
+        <w:rPr>
+          <w:lang w:val="en-US"/>
+        </w:rPr>
+        <w:t>, id_category -&gt; id_category)</w:t>
+      </w:r>
+      <w:r>
+        <w:rPr>
+          <w:lang w:val="en-US"/>
+        </w:rPr>
+        <w:tab/>
+      </w:r>
+      <w:r>
+        <w:rPr>
+          <w:lang w:val="en-US"/>
+        </w:rPr>
+        <w:tab/>
+      </w:r>
+      <w:r>
+        <w:rPr>
+          <w:lang w:val="en-US"/>
+        </w:rPr>
+        <w:tab/>
+      </w:r>
+      <w:r>
+        <w:rPr>
+          <w:lang w:val="en-US"/>
+        </w:rPr>
+        <w:tab/>
+      </w:r>
+      <w:r>
+        <w:rPr>
+          <w:lang w:val="en-US"/>
+        </w:rPr>
+        <w:t>12</w:t>
+      </w:r>
+    </w:p>
+    <w:p>
+      <w:pPr>
+        <w:rPr>
+          <w:lang w:val="en-US"/>
+        </w:rPr>
+      </w:pPr>
+    </w:p>
+    <w:p>
+      <w:pPr>
+        <w:ind w:firstLine="708"/>
+        <w:rPr>
+          <w:lang w:val="en-US"/>
+        </w:rPr>
+      </w:pPr>
+      <w:r>
+        <w:rPr>
+          <w:b/>
+          <w:bCs/>
+          <w:lang w:val="en-US"/>
+        </w:rPr>
+        <w:t>8 + 12 + union :</w:t>
+      </w:r>
+      <w:r>
+        <w:rPr>
+          <w:lang w:val="en-US"/>
+        </w:rPr>
+        <w:tab/>
+      </w:r>
+      <w:r>
+        <w:rPr>
+          <w:lang w:val="en-US"/>
+        </w:rPr>
+        <w:tab/>
+        <w:t xml:space="preserve">id_task, id_category -&gt; </w:t>
+      </w:r>
+      <w:r>
+        <w:rPr>
+          <w:lang w:val="en-US"/>
+        </w:rPr>
+        <w:t>name_task, state, deadline,</w:t>
+      </w:r>
+      <w:r>
+        <w:rPr>
+          <w:lang w:val="en-US"/>
+        </w:rPr>
+        <w:tab/>
+        <w:t>priority, id_repository, name_category, description, name_repository</w:t>
+      </w:r>
+    </w:p>
+    <w:p>
+      <w:pPr>
+        <w:ind w:firstLine="708"/>
+        <w:rPr>
+          <w:lang w:val="en-US"/>
+        </w:rPr>
+      </w:pPr>
+      <w:r>
+        <w:rPr>
+          <w:lang w:val="en-US"/>
+        </w:rPr>
+        <w:tab/>
+      </w:r>
+      <w:r>
+        <w:rPr>
+          <w:lang w:val="en-US"/>
+        </w:rPr>
+        <w:tab/>
+      </w:r>
+      <w:r>
+        <w:rPr>
+          <w:lang w:val="en-US"/>
+        </w:rPr>
+        <w:tab/>
+      </w:r>
+      <w:r>
+        <w:rPr>
+          <w:lang w:val="en-US"/>
+        </w:rPr>
+        <w:tab/>
+      </w:r>
+      <w:r>
+        <w:rPr>
+          <w:lang w:val="en-US"/>
+        </w:rPr>
+        <w:tab/>
+      </w:r>
+      <w:r>
+        <w:rPr>
+          <w:lang w:val="en-US"/>
+        </w:rPr>
+        <w:tab/>
+      </w:r>
+      <w:r>
+        <w:rPr>
+          <w:lang w:val="en-US"/>
+        </w:rPr>
+        <w:tab/>
+      </w:r>
+      <w:r>
+        <w:rPr>
+          <w:lang w:val="en-US"/>
+        </w:rPr>
+        <w:tab/>
+      </w:r>
+      <w:r>
+        <w:rPr>
+          <w:lang w:val="en-US"/>
+        </w:rPr>
+        <w:tab/>
+        <w:t>13</w:t>
+      </w:r>
+    </w:p>
+    <w:p>
+      <w:pPr>
+        <w:rPr>
+          <w:b/>
+          <w:bCs/>
+          <w:lang w:val="en-US"/>
+        </w:rPr>
+      </w:pPr>
+      <w:r>
+        <w:rPr>
+          <w:lang w:val="en-US"/>
+        </w:rPr>
+        <w:tab/>
+      </w:r>
+      <w:r>
+        <w:rPr>
+          <w:b/>
+          <w:bCs/>
+          <w:lang w:val="en-US"/>
+        </w:rPr>
+        <w:t>Which was to be proven.</w:t>
+      </w:r>
+    </w:p>
+    <w:p>
+      <w:pPr>
+        <w:pStyle w:val="Paragraphedeliste"/>
+        <w:numPr>
+          <w:ilvl w:val="0"/>
+          <w:numId w:val="4"/>
+        </w:numPr>
+        <w:rPr>
+          <w:lang w:val="en-US"/>
+        </w:rPr>
+      </w:pPr>
+      <w:r>
+        <w:rPr>
+          <w:lang w:val="en-US"/>
+        </w:rPr>
+        <w:t xml:space="preserve">Now, we deduct the final relational schema : </w:t>
+      </w:r>
+    </w:p>
+    <w:p>
+      <w:pPr>
+        <w:pStyle w:val="Paragraphedeliste"/>
         <w:rPr>
           <w:lang w:val="en-US"/>
         </w:rPr>
@@ -274,6 +2275,7 @@
     </w:p>
     <w:p>
       <w:pPr>
+        <w:pStyle w:val="Paragraphedeliste"/>
         <w:rPr>
           <w:lang w:val="en-US"/>
         </w:rPr>
@@ -295,11 +2297,12 @@
         <w:rPr>
           <w:lang w:val="en-US"/>
         </w:rPr>
-        <w:t>, name, state, deadline, priority)</w:t>
-      </w:r>
-    </w:p>
-    <w:p>
-      <w:pPr>
+        <w:t>, name, state, deadline, priority, #id_repository)</w:t>
+      </w:r>
+    </w:p>
+    <w:p>
+      <w:pPr>
+        <w:pStyle w:val="Paragraphedeliste"/>
         <w:rPr>
           <w:lang w:val="en-US"/>
         </w:rPr>
@@ -326,26 +2329,153 @@
     </w:p>
     <w:p>
       <w:pPr>
-        <w:rPr>
-          <w:lang w:val="en-US"/>
-        </w:rPr>
-      </w:pPr>
-    </w:p>
-    <w:p>
-      <w:pPr>
-        <w:rPr>
-          <w:lang w:val="en-US"/>
-        </w:rPr>
-      </w:pPr>
-      <w:r>
-        <w:rPr>
-          <w:lang w:val="en-US"/>
-        </w:rPr>
-        <w:t>Rule 2:</w:t>
-      </w:r>
-    </w:p>
-    <w:p>
-      <w:pPr>
+        <w:pStyle w:val="Paragraphedeliste"/>
+        <w:rPr>
+          <w:lang w:val="en-US"/>
+        </w:rPr>
+      </w:pPr>
+      <w:r>
+        <w:rPr>
+          <w:lang w:val="en-US"/>
+        </w:rPr>
+        <w:t xml:space="preserve">belongsTo </w:t>
+      </w:r>
+      <w:r>
+        <w:rPr>
+          <w:u w:val="single"/>
+          <w:lang w:val="en-US"/>
+        </w:rPr>
+        <w:t>(#id_task, #id_category</w:t>
+      </w:r>
+      <w:r>
+        <w:rPr>
+          <w:lang w:val="en-US"/>
+        </w:rPr>
+        <w:t>)</w:t>
+      </w:r>
+    </w:p>
+    <w:p>
+      <w:pPr>
+        <w:pStyle w:val="Paragraphedeliste"/>
+        <w:rPr>
+          <w:lang w:val="en-US"/>
+        </w:rPr>
+      </w:pPr>
+    </w:p>
+    <w:p>
+      <w:pPr>
+        <w:pStyle w:val="Paragraphedeliste"/>
+        <w:numPr>
+          <w:ilvl w:val="0"/>
+          <w:numId w:val="4"/>
+        </w:numPr>
+        <w:rPr>
+          <w:lang w:val="en-US"/>
+        </w:rPr>
+      </w:pPr>
+      <w:r>
+        <w:rPr>
+          <w:lang w:val="en-US"/>
+        </w:rPr>
+        <w:t>The relations are already in 3</w:t>
+      </w:r>
+      <w:r>
+        <w:rPr>
+          <w:vertAlign w:val="superscript"/>
+          <w:lang w:val="en-US"/>
+        </w:rPr>
+        <w:t>rd</w:t>
+      </w:r>
+      <w:r>
+        <w:rPr>
+          <w:lang w:val="en-US"/>
+        </w:rPr>
+        <w:t xml:space="preserve"> normal form because there are no transitive dependencies.</w:t>
+      </w:r>
+    </w:p>
+    <w:p>
+      <w:pPr>
+        <w:rPr>
+          <w:lang w:val="en-US"/>
+        </w:rPr>
+      </w:pPr>
+    </w:p>
+    <w:p>
+      <w:pPr>
+        <w:rPr>
+          <w:lang w:val="en-US"/>
+        </w:rPr>
+      </w:pPr>
+    </w:p>
+    <w:p>
+      <w:pPr>
+        <w:pStyle w:val="Titre1"/>
+        <w:rPr>
+          <w:lang w:val="en-US"/>
+        </w:rPr>
+      </w:pPr>
+      <w:r>
+        <w:rPr>
+          <w:lang w:val="en-US"/>
+        </w:rPr>
+        <w:t xml:space="preserve">Conclusion </w:t>
+      </w:r>
+    </w:p>
+    <w:p>
+      <w:pPr>
+        <w:rPr>
+          <w:lang w:val="en-US"/>
+        </w:rPr>
+      </w:pPr>
+      <w:r>
+        <w:rPr>
+          <w:lang w:val="en-US"/>
+        </w:rPr>
+        <w:t>According to the entity-relationship model and the decomposition algorithm, w</w:t>
+      </w:r>
+      <w:r>
+        <w:rPr>
+          <w:lang w:val="en-US"/>
+        </w:rPr>
+        <w:t>e can deduce that the correct relational schema is as follows because both results match</w:t>
+      </w:r>
+      <w:r>
+        <w:rPr>
+          <w:lang w:val="en-US"/>
+        </w:rPr>
+        <w:t xml:space="preserve"> :</w:t>
+      </w:r>
+    </w:p>
+    <w:p>
+      <w:pPr>
+        <w:pStyle w:val="Paragraphedeliste"/>
+        <w:rPr>
+          <w:lang w:val="en-US"/>
+        </w:rPr>
+      </w:pPr>
+      <w:r>
+        <w:rPr>
+          <w:lang w:val="en-US"/>
+        </w:rPr>
+        <w:t>Repository (</w:t>
+      </w:r>
+      <w:r>
+        <w:rPr>
+          <w:u w:val="single"/>
+          <w:lang w:val="en-US"/>
+        </w:rPr>
+        <w:t>id_repository</w:t>
+      </w:r>
+      <w:r>
+        <w:rPr>
+          <w:lang w:val="en-US"/>
+        </w:rPr>
+        <w:t>, name)</w:t>
+      </w:r>
+    </w:p>
+    <w:p>
+      <w:pPr>
+        <w:pStyle w:val="Paragraphedeliste"/>
         <w:rPr>
           <w:lang w:val="en-US"/>
         </w:rPr>
@@ -367,13 +2497,55 @@
         <w:rPr>
           <w:lang w:val="en-US"/>
         </w:rPr>
-        <w:t xml:space="preserve">, name, state, deadline, </w:t>
-      </w:r>
-      <w:r>
-        <w:rPr>
-          <w:lang w:val="en-US"/>
-        </w:rPr>
-        <w:t>priority, #id_repository</w:t>
+        <w:t>, name, state, deadline, priority, #id_repository)</w:t>
+      </w:r>
+    </w:p>
+    <w:p>
+      <w:pPr>
+        <w:pStyle w:val="Paragraphedeliste"/>
+        <w:rPr>
+          <w:lang w:val="en-US"/>
+        </w:rPr>
+      </w:pPr>
+      <w:r>
+        <w:rPr>
+          <w:lang w:val="en-US"/>
+        </w:rPr>
+        <w:t>Category (</w:t>
+      </w:r>
+      <w:r>
+        <w:rPr>
+          <w:u w:val="single"/>
+          <w:lang w:val="en-US"/>
+        </w:rPr>
+        <w:t>id_category</w:t>
+      </w:r>
+      <w:r>
+        <w:rPr>
+          <w:lang w:val="en-US"/>
+        </w:rPr>
+        <w:t>, name, description)</w:t>
+      </w:r>
+    </w:p>
+    <w:p>
+      <w:pPr>
+        <w:pStyle w:val="Paragraphedeliste"/>
+        <w:rPr>
+          <w:lang w:val="en-US"/>
+        </w:rPr>
+      </w:pPr>
+      <w:r>
+        <w:rPr>
+          <w:lang w:val="en-US"/>
+        </w:rPr>
+        <w:t xml:space="preserve">belongsTo </w:t>
+      </w:r>
+      <w:r>
+        <w:rPr>
+          <w:u w:val="single"/>
+          <w:lang w:val="en-US"/>
+        </w:rPr>
+        <w:t>(#id_task, #id_category</w:t>
       </w:r>
       <w:r>
         <w:rPr>
@@ -391,28 +2563,62 @@
     </w:p>
     <w:p>
       <w:pPr>
-        <w:rPr>
-          <w:lang w:val="en-US"/>
-        </w:rPr>
-      </w:pPr>
-      <w:r>
-        <w:rPr>
-          <w:lang w:val="en-US"/>
-        </w:rPr>
-        <w:t>Rule 3:</w:t>
-      </w:r>
-    </w:p>
-    <w:p>
-      <w:pPr>
-        <w:rPr>
-          <w:lang w:val="en-US"/>
-        </w:rPr>
-      </w:pPr>
-      <w:r>
-        <w:rPr>
-          <w:lang w:val="en-US"/>
-        </w:rPr>
-        <w:t>belongsTo (#id_task, #id_category)</w:t>
+        <w:pStyle w:val="Paragraphedeliste"/>
+        <w:ind w:left="1080"/>
+        <w:rPr>
+          <w:lang w:val="en-US"/>
+        </w:rPr>
+      </w:pPr>
+      <w:r>
+        <w:rPr>
+          <w:lang w:val="en-US"/>
+        </w:rPr>
+        <w:tab/>
+      </w:r>
+      <w:r>
+        <w:rPr>
+          <w:lang w:val="en-US"/>
+        </w:rPr>
+        <w:tab/>
+      </w:r>
+      <w:r>
+        <w:rPr>
+          <w:lang w:val="en-US"/>
+        </w:rPr>
+        <w:tab/>
+      </w:r>
+      <w:r>
+        <w:rPr>
+          <w:lang w:val="en-US"/>
+        </w:rPr>
+        <w:tab/>
+      </w:r>
+      <w:r>
+        <w:rPr>
+          <w:lang w:val="en-US"/>
+        </w:rPr>
+        <w:tab/>
+      </w:r>
+    </w:p>
+    <w:p>
+      <w:pPr>
+        <w:pStyle w:val="Paragraphedeliste"/>
+        <w:rPr>
+          <w:lang w:val="en-US"/>
+        </w:rPr>
+      </w:pPr>
+    </w:p>
+    <w:p>
+      <w:pPr>
+        <w:rPr>
+          <w:lang w:val="en-US"/>
+        </w:rPr>
+      </w:pPr>
+      <w:r>
+        <w:rPr>
+          <w:lang w:val="en-US"/>
+        </w:rPr>
+        <w:tab/>
       </w:r>
     </w:p>
     <w:sectPr>
@@ -428,6 +2634,208 @@
 <file path=word/numbering.xml><?xml version="1.0" encoding="utf-8"?>
 <w:numbering xmlns:wpc="http://schemas.microsoft.com/office/word/2010/wordprocessingCanvas" xmlns:cx="http://schemas.microsoft.com/office/drawing/2014/chartex" xmlns:cx1="http://schemas.microsoft.com/office/drawing/2015/9/8/chartex" xmlns:cx2="http://schemas.microsoft.com/office/drawing/2015/10/21/chartex" xmlns:cx3="http://schemas.microsoft.com/office/drawing/2016/5/9/chartex" xmlns:cx4="http://schemas.microsoft.com/office/drawing/2016/5/10/chartex" xmlns:cx5="http://schemas.microsoft.com/office/drawing/2016/5/11/chartex" xmlns:cx6="http://schemas.microsoft.com/office/drawing/2016/5/12/chartex" xmlns:cx7="http://schemas.microsoft.com/office/drawing/2016/5/13/chartex" xmlns:cx8="http://schemas.microsoft.com/office/drawing/2016/5/14/chartex" xmlns:mc="http://schemas.openxmlformats.org/markup-compatibility/2006" xmlns:aink="http://schemas.microsoft.com/office/drawing/2016/ink" xmlns:am3d="http://schemas.microsoft.com/office/drawing/2017/model3d" xmlns:o="urn:schemas-microsoft-com:office:office" xmlns:oel="http://schemas.microsoft.com/office/2019/extlst" xmlns:r="http://schemas.openxmlformats.org/officeDocument/2006/relationships" xmlns:m="http://schemas.openxmlformats.org/officeDocument/2006/math" xmlns:v="urn:schemas-microsoft-com:vml" xmlns:wp14="http://schemas.microsoft.com/office/word/2010/wordprocessingDrawing" xmlns:wp="http://schemas.openxmlformats.org/drawingml/2006/wordprocessingDrawing" xmlns:w10="urn:schemas-microsoft-com:office:word" xmlns:w="http://schemas.openxmlformats.org/wordprocessingml/2006/main" xmlns:w14="http://schemas.microsoft.com/office/word/2010/wordml" xmlns:w15="http://schemas.microsoft.com/office/word/2012/wordml" xmlns:w16cex="http://schemas.microsoft.com/office/word/2018/wordml/cex" xmlns:w16cid="http://schemas.microsoft.com/office/word/2016/wordml/cid" xmlns:w16="http://schemas.microsoft.com/office/word/2018/wordml" xmlns:w16du="http://schemas.microsoft.com/office/word/2023/wordml/word16du" xmlns:w16sdtdh="http://schemas.microsoft.com/office/word/2020/wordml/sdtdatahash" xmlns:w16sdtfl="http://schemas.microsoft.com/office/word/2024/wordml/sdtformatlock" xmlns:w16se="http://schemas.microsoft.com/office/word/2015/wordml/symex" xmlns:wpg="http://schemas.microsoft.com/office/word/2010/wordprocessingGroup" xmlns:wpi="http://schemas.microsoft.com/office/word/2010/wordprocessingInk" xmlns:wne="http://schemas.microsoft.com/office/word/2006/wordml" xmlns:wps="http://schemas.microsoft.com/office/word/2010/wordprocessingShape" mc:Ignorable="w14 w15 w16se w16cid w16 w16cex w16sdtdh w16sdtfl w16du wp14">
   <w:abstractNum w:abstractNumId="0" w15:restartNumberingAfterBreak="0">
+    <w:nsid w:val="073955BE"/>
+    <w:multiLevelType w:val="hybridMultilevel"/>
+    <w:tmpl w:val="58F2A674"/>
+    <w:lvl w:ilvl="0" w:tplc="F2F8A472">
+      <w:start w:val="2"/>
+      <w:numFmt w:val="bullet"/>
+      <w:lvlText w:val="-"/>
+      <w:lvlJc w:val="left"/>
+      <w:pPr>
+        <w:ind w:left="927" w:hanging="360"/>
+      </w:pPr>
+      <w:rPr>
+        <w:rFonts w:ascii="Aptos" w:eastAsiaTheme="minorHAnsi" w:hAnsi="Aptos" w:cstheme="minorBidi" w:hint="default"/>
+      </w:rPr>
+    </w:lvl>
+    <w:lvl w:ilvl="1" w:tplc="040C0003" w:tentative="1">
+      <w:start w:val="1"/>
+      <w:numFmt w:val="bullet"/>
+      <w:lvlText w:val="o"/>
+      <w:lvlJc w:val="left"/>
+      <w:pPr>
+        <w:ind w:left="1647" w:hanging="360"/>
+      </w:pPr>
+      <w:rPr>
+        <w:rFonts w:ascii="Courier New" w:hAnsi="Courier New" w:cs="Courier New" w:hint="default"/>
+      </w:rPr>
+    </w:lvl>
+    <w:lvl w:ilvl="2" w:tplc="040C0005" w:tentative="1">
+      <w:start w:val="1"/>
+      <w:numFmt w:val="bullet"/>
+      <w:lvlText w:val=""/>
+      <w:lvlJc w:val="left"/>
+      <w:pPr>
+        <w:ind w:left="2367" w:hanging="360"/>
+      </w:pPr>
+      <w:rPr>
+        <w:rFonts w:ascii="Wingdings" w:hAnsi="Wingdings" w:hint="default"/>
+      </w:rPr>
+    </w:lvl>
+    <w:lvl w:ilvl="3" w:tplc="040C0001" w:tentative="1">
+      <w:start w:val="1"/>
+      <w:numFmt w:val="bullet"/>
+      <w:lvlText w:val=""/>
+      <w:lvlJc w:val="left"/>
+      <w:pPr>
+        <w:ind w:left="3087" w:hanging="360"/>
+      </w:pPr>
+      <w:rPr>
+        <w:rFonts w:ascii="Symbol" w:hAnsi="Symbol" w:hint="default"/>
+      </w:rPr>
+    </w:lvl>
+    <w:lvl w:ilvl="4" w:tplc="040C0003" w:tentative="1">
+      <w:start w:val="1"/>
+      <w:numFmt w:val="bullet"/>
+      <w:lvlText w:val="o"/>
+      <w:lvlJc w:val="left"/>
+      <w:pPr>
+        <w:ind w:left="3807" w:hanging="360"/>
+      </w:pPr>
+      <w:rPr>
+        <w:rFonts w:ascii="Courier New" w:hAnsi="Courier New" w:cs="Courier New" w:hint="default"/>
+      </w:rPr>
+    </w:lvl>
+    <w:lvl w:ilvl="5" w:tplc="040C0005" w:tentative="1">
+      <w:start w:val="1"/>
+      <w:numFmt w:val="bullet"/>
+      <w:lvlText w:val=""/>
+      <w:lvlJc w:val="left"/>
+      <w:pPr>
+        <w:ind w:left="4527" w:hanging="360"/>
+      </w:pPr>
+      <w:rPr>
+        <w:rFonts w:ascii="Wingdings" w:hAnsi="Wingdings" w:hint="default"/>
+      </w:rPr>
+    </w:lvl>
+    <w:lvl w:ilvl="6" w:tplc="040C0001" w:tentative="1">
+      <w:start w:val="1"/>
+      <w:numFmt w:val="bullet"/>
+      <w:lvlText w:val=""/>
+      <w:lvlJc w:val="left"/>
+      <w:pPr>
+        <w:ind w:left="5247" w:hanging="360"/>
+      </w:pPr>
+      <w:rPr>
+        <w:rFonts w:ascii="Symbol" w:hAnsi="Symbol" w:hint="default"/>
+      </w:rPr>
+    </w:lvl>
+    <w:lvl w:ilvl="7" w:tplc="040C0003" w:tentative="1">
+      <w:start w:val="1"/>
+      <w:numFmt w:val="bullet"/>
+      <w:lvlText w:val="o"/>
+      <w:lvlJc w:val="left"/>
+      <w:pPr>
+        <w:ind w:left="5967" w:hanging="360"/>
+      </w:pPr>
+      <w:rPr>
+        <w:rFonts w:ascii="Courier New" w:hAnsi="Courier New" w:cs="Courier New" w:hint="default"/>
+      </w:rPr>
+    </w:lvl>
+    <w:lvl w:ilvl="8" w:tplc="040C0005" w:tentative="1">
+      <w:start w:val="1"/>
+      <w:numFmt w:val="bullet"/>
+      <w:lvlText w:val=""/>
+      <w:lvlJc w:val="left"/>
+      <w:pPr>
+        <w:ind w:left="6687" w:hanging="360"/>
+      </w:pPr>
+      <w:rPr>
+        <w:rFonts w:ascii="Wingdings" w:hAnsi="Wingdings" w:hint="default"/>
+      </w:rPr>
+    </w:lvl>
+  </w:abstractNum>
+  <w:abstractNum w:abstractNumId="1" w15:restartNumberingAfterBreak="0">
+    <w:nsid w:val="3460073E"/>
+    <w:multiLevelType w:val="hybridMultilevel"/>
+    <w:tmpl w:val="1214D988"/>
+    <w:lvl w:ilvl="0" w:tplc="040C0011">
+      <w:start w:val="1"/>
+      <w:numFmt w:val="decimal"/>
+      <w:lvlText w:val="%1)"/>
+      <w:lvlJc w:val="left"/>
+      <w:pPr>
+        <w:ind w:left="720" w:hanging="360"/>
+      </w:pPr>
+      <w:rPr>
+        <w:rFonts w:hint="default"/>
+      </w:rPr>
+    </w:lvl>
+    <w:lvl w:ilvl="1" w:tplc="040C0019" w:tentative="1">
+      <w:start w:val="1"/>
+      <w:numFmt w:val="lowerLetter"/>
+      <w:lvlText w:val="%2."/>
+      <w:lvlJc w:val="left"/>
+      <w:pPr>
+        <w:ind w:left="1440" w:hanging="360"/>
+      </w:pPr>
+    </w:lvl>
+    <w:lvl w:ilvl="2" w:tplc="040C001B" w:tentative="1">
+      <w:start w:val="1"/>
+      <w:numFmt w:val="lowerRoman"/>
+      <w:lvlText w:val="%3."/>
+      <w:lvlJc w:val="right"/>
+      <w:pPr>
+        <w:ind w:left="2160" w:hanging="180"/>
+      </w:pPr>
+    </w:lvl>
+    <w:lvl w:ilvl="3" w:tplc="040C000F" w:tentative="1">
+      <w:start w:val="1"/>
+      <w:numFmt w:val="decimal"/>
+      <w:lvlText w:val="%4."/>
+      <w:lvlJc w:val="left"/>
+      <w:pPr>
+        <w:ind w:left="2880" w:hanging="360"/>
+      </w:pPr>
+    </w:lvl>
+    <w:lvl w:ilvl="4" w:tplc="040C0019" w:tentative="1">
+      <w:start w:val="1"/>
+      <w:numFmt w:val="lowerLetter"/>
+      <w:lvlText w:val="%5."/>
+      <w:lvlJc w:val="left"/>
+      <w:pPr>
+        <w:ind w:left="3600" w:hanging="360"/>
+      </w:pPr>
+    </w:lvl>
+    <w:lvl w:ilvl="5" w:tplc="040C001B" w:tentative="1">
+      <w:start w:val="1"/>
+      <w:numFmt w:val="lowerRoman"/>
+      <w:lvlText w:val="%6."/>
+      <w:lvlJc w:val="right"/>
+      <w:pPr>
+        <w:ind w:left="4320" w:hanging="180"/>
+      </w:pPr>
+    </w:lvl>
+    <w:lvl w:ilvl="6" w:tplc="040C000F" w:tentative="1">
+      <w:start w:val="1"/>
+      <w:numFmt w:val="decimal"/>
+      <w:lvlText w:val="%7."/>
+      <w:lvlJc w:val="left"/>
+      <w:pPr>
+        <w:ind w:left="5040" w:hanging="360"/>
+      </w:pPr>
+    </w:lvl>
+    <w:lvl w:ilvl="7" w:tplc="040C0019" w:tentative="1">
+      <w:start w:val="1"/>
+      <w:numFmt w:val="lowerLetter"/>
+      <w:lvlText w:val="%8."/>
+      <w:lvlJc w:val="left"/>
+      <w:pPr>
+        <w:ind w:left="5760" w:hanging="360"/>
+      </w:pPr>
+    </w:lvl>
+    <w:lvl w:ilvl="8" w:tplc="040C001B" w:tentative="1">
+      <w:start w:val="1"/>
+      <w:numFmt w:val="lowerRoman"/>
+      <w:lvlText w:val="%9."/>
+      <w:lvlJc w:val="right"/>
+      <w:pPr>
+        <w:ind w:left="6480" w:hanging="180"/>
+      </w:pPr>
+    </w:lvl>
+  </w:abstractNum>
+  <w:abstractNum w:abstractNumId="2" w15:restartNumberingAfterBreak="0">
     <w:nsid w:val="3A005B67"/>
     <w:multiLevelType w:val="hybridMultilevel"/>
     <w:tmpl w:val="800CC31C"/>
@@ -513,7 +2921,7 @@
       </w:pPr>
     </w:lvl>
   </w:abstractNum>
-  <w:abstractNum w:abstractNumId="1" w15:restartNumberingAfterBreak="0">
+  <w:abstractNum w:abstractNumId="3" w15:restartNumberingAfterBreak="0">
     <w:nsid w:val="573D1974"/>
     <w:multiLevelType w:val="hybridMultilevel"/>
     <w:tmpl w:val="FB708DE6"/>
@@ -625,11 +3033,109 @@
       </w:rPr>
     </w:lvl>
   </w:abstractNum>
+  <w:abstractNum w:abstractNumId="4" w15:restartNumberingAfterBreak="0">
+    <w:nsid w:val="7CC433CA"/>
+    <w:multiLevelType w:val="hybridMultilevel"/>
+    <w:tmpl w:val="7124CC12"/>
+    <w:lvl w:ilvl="0" w:tplc="040C0011">
+      <w:start w:val="1"/>
+      <w:numFmt w:val="decimal"/>
+      <w:lvlText w:val="%1)"/>
+      <w:lvlJc w:val="left"/>
+      <w:pPr>
+        <w:ind w:left="720" w:hanging="360"/>
+      </w:pPr>
+      <w:rPr>
+        <w:rFonts w:hint="default"/>
+      </w:rPr>
+    </w:lvl>
+    <w:lvl w:ilvl="1" w:tplc="040C0019" w:tentative="1">
+      <w:start w:val="1"/>
+      <w:numFmt w:val="lowerLetter"/>
+      <w:lvlText w:val="%2."/>
+      <w:lvlJc w:val="left"/>
+      <w:pPr>
+        <w:ind w:left="1440" w:hanging="360"/>
+      </w:pPr>
+    </w:lvl>
+    <w:lvl w:ilvl="2" w:tplc="040C001B" w:tentative="1">
+      <w:start w:val="1"/>
+      <w:numFmt w:val="lowerRoman"/>
+      <w:lvlText w:val="%3."/>
+      <w:lvlJc w:val="right"/>
+      <w:pPr>
+        <w:ind w:left="2160" w:hanging="180"/>
+      </w:pPr>
+    </w:lvl>
+    <w:lvl w:ilvl="3" w:tplc="040C000F" w:tentative="1">
+      <w:start w:val="1"/>
+      <w:numFmt w:val="decimal"/>
+      <w:lvlText w:val="%4."/>
+      <w:lvlJc w:val="left"/>
+      <w:pPr>
+        <w:ind w:left="2880" w:hanging="360"/>
+      </w:pPr>
+    </w:lvl>
+    <w:lvl w:ilvl="4" w:tplc="040C0019" w:tentative="1">
+      <w:start w:val="1"/>
+      <w:numFmt w:val="lowerLetter"/>
+      <w:lvlText w:val="%5."/>
+      <w:lvlJc w:val="left"/>
+      <w:pPr>
+        <w:ind w:left="3600" w:hanging="360"/>
+      </w:pPr>
+    </w:lvl>
+    <w:lvl w:ilvl="5" w:tplc="040C001B" w:tentative="1">
+      <w:start w:val="1"/>
+      <w:numFmt w:val="lowerRoman"/>
+      <w:lvlText w:val="%6."/>
+      <w:lvlJc w:val="right"/>
+      <w:pPr>
+        <w:ind w:left="4320" w:hanging="180"/>
+      </w:pPr>
+    </w:lvl>
+    <w:lvl w:ilvl="6" w:tplc="040C000F" w:tentative="1">
+      <w:start w:val="1"/>
+      <w:numFmt w:val="decimal"/>
+      <w:lvlText w:val="%7."/>
+      <w:lvlJc w:val="left"/>
+      <w:pPr>
+        <w:ind w:left="5040" w:hanging="360"/>
+      </w:pPr>
+    </w:lvl>
+    <w:lvl w:ilvl="7" w:tplc="040C0019" w:tentative="1">
+      <w:start w:val="1"/>
+      <w:numFmt w:val="lowerLetter"/>
+      <w:lvlText w:val="%8."/>
+      <w:lvlJc w:val="left"/>
+      <w:pPr>
+        <w:ind w:left="5760" w:hanging="360"/>
+      </w:pPr>
+    </w:lvl>
+    <w:lvl w:ilvl="8" w:tplc="040C001B" w:tentative="1">
+      <w:start w:val="1"/>
+      <w:numFmt w:val="lowerRoman"/>
+      <w:lvlText w:val="%9."/>
+      <w:lvlJc w:val="right"/>
+      <w:pPr>
+        <w:ind w:left="6480" w:hanging="180"/>
+      </w:pPr>
+    </w:lvl>
+  </w:abstractNum>
   <w:num w:numId="1" w16cid:durableId="929237854">
-    <w:abstractNumId w:val="0"/>
+    <w:abstractNumId w:val="2"/>
   </w:num>
   <w:num w:numId="2" w16cid:durableId="1842966347">
+    <w:abstractNumId w:val="3"/>
+  </w:num>
+  <w:num w:numId="3" w16cid:durableId="1478648319">
+    <w:abstractNumId w:val="4"/>
+  </w:num>
+  <w:num w:numId="4" w16cid:durableId="1449005383">
     <w:abstractNumId w:val="1"/>
+  </w:num>
+  <w:num w:numId="5" w16cid:durableId="121732957">
+    <w:abstractNumId w:val="0"/>
   </w:num>
 </w:numbering>
 </file>
@@ -1236,6 +3742,7 @@
   <w:style w:type="character" w:default="1" w:styleId="Policepardfaut">
     <w:name w:val="Default Paragraph Font"/>
     <w:uiPriority w:val="1"/>
+    <w:semiHidden/>
     <w:unhideWhenUsed/>
   </w:style>
   <w:style w:type="table" w:default="1" w:styleId="TableauNormal">
@@ -1864,4 +4371,16 @@
     </a:ext>
   </a:extLst>
 </a:theme>
+</file>
+
+<file path=customXml/item1.xml><?xml version="1.0" encoding="utf-8"?>
+<b:Sources xmlns:b="http://schemas.openxmlformats.org/officeDocument/2006/bibliography" xmlns="http://schemas.openxmlformats.org/officeDocument/2006/bibliography" SelectedStyle="\APASixthEditionOfficeOnline.xsl" StyleName="APA" Version="6"/>
+</file>
+
+<file path=customXml/itemProps1.xml><?xml version="1.0" encoding="utf-8"?>
+<ds:datastoreItem xmlns:ds="http://schemas.openxmlformats.org/officeDocument/2006/customXml" ds:itemID="{9EFC0EAE-FC8B-4DC3-883B-80FCFAFCCD68}">
+  <ds:schemaRefs>
+    <ds:schemaRef ds:uri="http://schemas.openxmlformats.org/officeDocument/2006/bibliography"/>
+  </ds:schemaRefs>
+</ds:datastoreItem>
 </file>
</xml_diff>